<commit_message>
few updates on the documenation
</commit_message>
<xml_diff>
--- a/Documentation (Detailed).docx
+++ b/Documentation (Detailed).docx
@@ -84,6 +84,7 @@
       <w:r>
         <w:rPr>
           <w:rFonts w:ascii="Calibri" w:hAnsi="Calibri" w:cs="Calibri"/>
+          <w:noProof/>
         </w:rPr>
         <w:drawing>
           <wp:inline distT="0" distB="0" distL="0" distR="0" wp14:anchorId="44722053" wp14:editId="348C1F9A">
@@ -1943,6 +1944,7 @@
       <w:r>
         <w:rPr>
           <w:rFonts w:ascii="Calibri" w:hAnsi="Calibri" w:cs="Calibri"/>
+          <w:noProof/>
         </w:rPr>
         <w:drawing>
           <wp:inline distT="0" distB="0" distL="0" distR="0" wp14:anchorId="293611F6" wp14:editId="3D36296E">
@@ -2121,6 +2123,7 @@
       <w:r>
         <w:rPr>
           <w:rFonts w:ascii="Calibri" w:hAnsi="Calibri" w:cs="Calibri"/>
+          <w:noProof/>
         </w:rPr>
         <w:lastRenderedPageBreak/>
         <w:drawing>
@@ -2384,6 +2387,7 @@
           <w:rFonts w:ascii="Calibri" w:hAnsi="Calibri" w:cs="Calibri"/>
           <w:b/>
           <w:bCs/>
+          <w:noProof/>
         </w:rPr>
         <w:drawing>
           <wp:inline distT="0" distB="0" distL="0" distR="0" wp14:anchorId="24E7B82D" wp14:editId="472FD645">
@@ -2629,6 +2633,7 @@
           <w:rFonts w:ascii="Calibri" w:hAnsi="Calibri" w:cs="Calibri"/>
           <w:b/>
           <w:bCs/>
+          <w:noProof/>
         </w:rPr>
         <w:drawing>
           <wp:inline distT="0" distB="0" distL="0" distR="0" wp14:anchorId="378026EF" wp14:editId="7D392641">
@@ -2964,6 +2969,7 @@
           <w:rFonts w:ascii="Calibri" w:hAnsi="Calibri" w:cs="Calibri"/>
           <w:b/>
           <w:bCs/>
+          <w:noProof/>
         </w:rPr>
         <w:drawing>
           <wp:inline distT="0" distB="0" distL="0" distR="0" wp14:anchorId="645FF518" wp14:editId="705E2E9F">
@@ -3253,6 +3259,7 @@
       <w:r>
         <w:rPr>
           <w:rFonts w:ascii="Calibri" w:hAnsi="Calibri" w:cs="Calibri"/>
+          <w:noProof/>
         </w:rPr>
         <w:drawing>
           <wp:inline distT="0" distB="0" distL="0" distR="0" wp14:anchorId="56C86CA2" wp14:editId="17F72184">
@@ -3738,6 +3745,7 @@
       <w:r>
         <w:rPr>
           <w:rFonts w:ascii="Calibri" w:hAnsi="Calibri" w:cs="Calibri"/>
+          <w:noProof/>
         </w:rPr>
         <w:drawing>
           <wp:inline distT="0" distB="0" distL="0" distR="0" wp14:anchorId="79372F0C" wp14:editId="374F179B">
@@ -3951,6 +3959,7 @@
           <w:rFonts w:ascii="Calibri" w:hAnsi="Calibri" w:cs="Calibri"/>
           <w:b/>
           <w:bCs/>
+          <w:noProof/>
         </w:rPr>
         <w:drawing>
           <wp:inline distT="0" distB="0" distL="0" distR="0" wp14:anchorId="25715B88" wp14:editId="23F6DD3E">
@@ -4229,6 +4238,7 @@
           <w:rFonts w:ascii="Calibri" w:hAnsi="Calibri" w:cs="Calibri"/>
           <w:b/>
           <w:bCs/>
+          <w:noProof/>
         </w:rPr>
         <w:drawing>
           <wp:inline distT="0" distB="0" distL="0" distR="0" wp14:anchorId="0BDBE933" wp14:editId="45103033">
@@ -4442,6 +4452,7 @@
           <w:rFonts w:ascii="Calibri" w:hAnsi="Calibri" w:cs="Calibri"/>
           <w:b/>
           <w:bCs/>
+          <w:noProof/>
         </w:rPr>
         <w:lastRenderedPageBreak/>
         <w:drawing>
@@ -4693,6 +4704,7 @@
       <w:r>
         <w:rPr>
           <w:rFonts w:ascii="Calibri" w:hAnsi="Calibri" w:cs="Calibri"/>
+          <w:noProof/>
           <w:sz w:val="24"/>
           <w:szCs w:val="24"/>
         </w:rPr>
@@ -4752,27 +4764,7 @@
           <w:sz w:val="24"/>
           <w:szCs w:val="24"/>
         </w:rPr>
-        <w:t xml:space="preserve">Step </w:t>
-      </w:r>
-      <w:r>
-        <w:rPr>
-          <w:rFonts w:ascii="Calibri" w:hAnsi="Calibri" w:cs="Calibri"/>
-          <w:b/>
-          <w:bCs/>
-          <w:sz w:val="24"/>
-          <w:szCs w:val="24"/>
-        </w:rPr>
-        <w:t>6</w:t>
-      </w:r>
-      <w:r>
-        <w:rPr>
-          <w:rFonts w:ascii="Calibri" w:hAnsi="Calibri" w:cs="Calibri"/>
-          <w:b/>
-          <w:bCs/>
-          <w:sz w:val="24"/>
-          <w:szCs w:val="24"/>
-        </w:rPr>
-        <w:t>: Exit the Standalone Replica</w:t>
+        <w:t>Step 6: Exit the Standalone Replica</w:t>
       </w:r>
     </w:p>
     <w:p>
@@ -5148,23 +5140,15 @@
         </w:rPr>
         <w:t>Then execute:</w:t>
       </w:r>
-      <w:r>
-        <w:rPr>
-          <w:rFonts w:ascii="Calibri" w:hAnsi="Calibri" w:cs="Calibri"/>
-          <w:b/>
-          <w:bCs/>
-          <w:noProof/>
-        </w:rPr>
-        <w:t xml:space="preserve"> </w:t>
-      </w:r>
-    </w:p>
-    <w:p>
-      <w:pPr>
-        <w:spacing w:line="240" w:lineRule="auto"/>
-        <w:rPr>
-          <w:rFonts w:ascii="Calibri" w:hAnsi="Calibri" w:cs="Calibri"/>
-          <w:b/>
-          <w:bCs/>
+    </w:p>
+    <w:p>
+      <w:pPr>
+        <w:spacing w:line="240" w:lineRule="auto"/>
+        <w:rPr>
+          <w:rFonts w:ascii="Calibri" w:hAnsi="Calibri" w:cs="Calibri"/>
+          <w:b/>
+          <w:bCs/>
+          <w:color w:val="BF4E14" w:themeColor="accent2" w:themeShade="BF"/>
         </w:rPr>
       </w:pPr>
       <w:r>
@@ -5178,117 +5162,13 @@
         <mc:AlternateContent>
           <mc:Choice Requires="wps">
             <w:drawing>
-              <wp:anchor distT="0" distB="0" distL="114300" distR="114300" simplePos="0" relativeHeight="251692032" behindDoc="0" locked="0" layoutInCell="1" allowOverlap="1" wp14:anchorId="6EC8CC2D" wp14:editId="4954DC66">
+              <wp:anchor distT="0" distB="0" distL="114300" distR="114300" simplePos="0" relativeHeight="251694080" behindDoc="0" locked="0" layoutInCell="1" allowOverlap="1" wp14:anchorId="28D300F0" wp14:editId="4BCF949C">
                 <wp:simplePos x="0" y="0"/>
                 <wp:positionH relativeFrom="margin">
-                  <wp:posOffset>-29260</wp:posOffset>
+                  <wp:posOffset>35891</wp:posOffset>
                 </wp:positionH>
                 <wp:positionV relativeFrom="paragraph">
-                  <wp:posOffset>-27661</wp:posOffset>
-                </wp:positionV>
-                <wp:extent cx="354227" cy="280035"/>
-                <wp:effectExtent l="0" t="0" r="27305" b="24765"/>
-                <wp:wrapNone/>
-                <wp:docPr id="636415072" name="Rectangle 7"/>
-                <wp:cNvGraphicFramePr/>
-                <a:graphic xmlns:a="http://schemas.openxmlformats.org/drawingml/2006/main">
-                  <a:graphicData uri="http://schemas.microsoft.com/office/word/2010/wordprocessingShape">
-                    <wps:wsp>
-                      <wps:cNvSpPr/>
-                      <wps:spPr>
-                        <a:xfrm>
-                          <a:off x="0" y="0"/>
-                          <a:ext cx="354227" cy="280035"/>
-                        </a:xfrm>
-                        <a:prstGeom prst="rect">
-                          <a:avLst/>
-                        </a:prstGeom>
-                        <a:noFill/>
-                        <a:ln w="12700">
-                          <a:solidFill>
-                            <a:schemeClr val="accent2">
-                              <a:lumMod val="75000"/>
-                            </a:schemeClr>
-                          </a:solidFill>
-                        </a:ln>
-                      </wps:spPr>
-                      <wps:style>
-                        <a:lnRef idx="0">
-                          <a:scrgbClr r="0" g="0" b="0"/>
-                        </a:lnRef>
-                        <a:fillRef idx="0">
-                          <a:scrgbClr r="0" g="0" b="0"/>
-                        </a:fillRef>
-                        <a:effectRef idx="0">
-                          <a:scrgbClr r="0" g="0" b="0"/>
-                        </a:effectRef>
-                        <a:fontRef idx="minor">
-                          <a:schemeClr val="dk1"/>
-                        </a:fontRef>
-                      </wps:style>
-                      <wps:bodyPr rot="0" spcFirstLastPara="0" vertOverflow="overflow" horzOverflow="overflow" vert="horz" wrap="square" lIns="91440" tIns="45720" rIns="91440" bIns="45720" numCol="1" spcCol="0" rtlCol="0" fromWordArt="0" anchor="ctr" anchorCtr="0" forceAA="0" compatLnSpc="1">
-                        <a:prstTxWarp prst="textNoShape">
-                          <a:avLst/>
-                        </a:prstTxWarp>
-                        <a:noAutofit/>
-                      </wps:bodyPr>
-                    </wps:wsp>
-                  </a:graphicData>
-                </a:graphic>
-                <wp14:sizeRelH relativeFrom="margin">
-                  <wp14:pctWidth>0</wp14:pctWidth>
-                </wp14:sizeRelH>
-                <wp14:sizeRelV relativeFrom="margin">
-                  <wp14:pctHeight>0</wp14:pctHeight>
-                </wp14:sizeRelV>
-              </wp:anchor>
-            </w:drawing>
-          </mc:Choice>
-          <mc:Fallback>
-            <w:pict>
-              <v:rect w14:anchorId="6237FBCB" id="Rectangle 7" o:spid="_x0000_s1026" style="position:absolute;margin-left:-2.3pt;margin-top:-2.2pt;width:27.9pt;height:22.05pt;z-index:251692032;visibility:visible;mso-wrap-style:square;mso-width-percent:0;mso-height-percent:0;mso-wrap-distance-left:9pt;mso-wrap-distance-top:0;mso-wrap-distance-right:9pt;mso-wrap-distance-bottom:0;mso-position-horizontal:absolute;mso-position-horizontal-relative:margin;mso-position-vertical:absolute;mso-position-vertical-relative:text;mso-width-percent:0;mso-height-percent:0;mso-width-relative:margin;mso-height-relative:margin;v-text-anchor:middle" o:gfxdata="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" filled="f" strokecolor="#bf4e14 [2405]" strokeweight="1pt">
-                <w10:wrap anchorx="margin"/>
-              </v:rect>
-            </w:pict>
-          </mc:Fallback>
-        </mc:AlternateContent>
-      </w:r>
-      <w:proofErr w:type="spellStart"/>
-      <w:r>
-        <w:rPr>
-          <w:rFonts w:ascii="Calibri" w:hAnsi="Calibri" w:cs="Calibri"/>
-          <w:b/>
-          <w:bCs/>
-          <w:color w:val="BF4E14" w:themeColor="accent2" w:themeShade="BF"/>
-        </w:rPr>
-        <w:t>sql</w:t>
-      </w:r>
-      <w:proofErr w:type="spellEnd"/>
-    </w:p>
-    <w:p>
-      <w:pPr>
-        <w:spacing w:line="240" w:lineRule="auto"/>
-        <w:rPr>
-          <w:rFonts w:ascii="Calibri" w:hAnsi="Calibri" w:cs="Calibri"/>
-        </w:rPr>
-      </w:pPr>
-      <w:r>
-        <w:rPr>
-          <w:rFonts w:ascii="Calibri" w:hAnsi="Calibri" w:cs="Calibri"/>
-          <w:b/>
-          <w:bCs/>
-          <w:noProof/>
-        </w:rPr>
-        <mc:AlternateContent>
-          <mc:Choice Requires="wps">
-            <w:drawing>
-              <wp:anchor distT="0" distB="0" distL="114300" distR="114300" simplePos="0" relativeHeight="251694080" behindDoc="0" locked="0" layoutInCell="1" allowOverlap="1" wp14:anchorId="28D300F0" wp14:editId="25C24744">
-                <wp:simplePos x="0" y="0"/>
-                <wp:positionH relativeFrom="margin">
-                  <wp:align>left</wp:align>
-                </wp:positionH>
-                <wp:positionV relativeFrom="paragraph">
-                  <wp:posOffset>272552</wp:posOffset>
+                  <wp:posOffset>-60097</wp:posOffset>
                 </wp:positionV>
                 <wp:extent cx="2174789" cy="280035"/>
                 <wp:effectExtent l="0" t="0" r="16510" b="24765"/>
@@ -5350,7 +5230,7 @@
           </mc:Choice>
           <mc:Fallback>
             <w:pict>
-              <v:rect w14:anchorId="3F5E20A4" id="Rectangle 7" o:spid="_x0000_s1026" style="position:absolute;margin-left:0;margin-top:21.45pt;width:171.25pt;height:22.05pt;z-index:251694080;visibility:visible;mso-wrap-style:square;mso-width-percent:0;mso-height-percent:0;mso-wrap-distance-left:9pt;mso-wrap-distance-top:0;mso-wrap-distance-right:9pt;mso-wrap-distance-bottom:0;mso-position-horizontal:left;mso-position-horizontal-relative:margin;mso-position-vertical:absolute;mso-position-vertical-relative:text;mso-width-percent:0;mso-height-percent:0;mso-width-relative:margin;mso-height-relative:margin;v-text-anchor:middle" o:gfxdata="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" filled="f" strokecolor="#bf4e14 [2405]" strokeweight="1pt">
+              <v:rect w14:anchorId="5FAF32AD" id="Rectangle 7" o:spid="_x0000_s1026" style="position:absolute;margin-left:2.85pt;margin-top:-4.75pt;width:171.25pt;height:22.05pt;z-index:251694080;visibility:visible;mso-wrap-style:square;mso-width-percent:0;mso-height-percent:0;mso-wrap-distance-left:9pt;mso-wrap-distance-top:0;mso-wrap-distance-right:9pt;mso-wrap-distance-bottom:0;mso-position-horizontal:absolute;mso-position-horizontal-relative:margin;mso-position-vertical:absolute;mso-position-vertical-relative:text;mso-width-percent:0;mso-height-percent:0;mso-width-relative:margin;mso-height-relative:margin;v-text-anchor:middle" o:gfxdata="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" filled="f" strokecolor="#bf4e14 [2405]" strokeweight="1pt">
                 <w10:wrap anchorx="margin"/>
               </v:rect>
             </w:pict>
@@ -5360,23 +5240,6 @@
       <w:r>
         <w:rPr>
           <w:rFonts w:ascii="Calibri" w:hAnsi="Calibri" w:cs="Calibri"/>
-        </w:rPr>
-        <w:t>Copy code</w:t>
-      </w:r>
-    </w:p>
-    <w:p>
-      <w:pPr>
-        <w:spacing w:line="240" w:lineRule="auto"/>
-        <w:rPr>
-          <w:rFonts w:ascii="Calibri" w:hAnsi="Calibri" w:cs="Calibri"/>
-          <w:b/>
-          <w:bCs/>
-          <w:color w:val="BF4E14" w:themeColor="accent2" w:themeShade="BF"/>
-        </w:rPr>
-      </w:pPr>
-      <w:r>
-        <w:rPr>
-          <w:rFonts w:ascii="Calibri" w:hAnsi="Calibri" w:cs="Calibri"/>
           <w:b/>
           <w:bCs/>
           <w:color w:val="BF4E14" w:themeColor="accent2" w:themeShade="BF"/>
@@ -5440,6 +5303,7 @@
           <w:rFonts w:ascii="Calibri" w:hAnsi="Calibri" w:cs="Calibri"/>
           <w:b/>
           <w:bCs/>
+          <w:noProof/>
         </w:rPr>
         <w:drawing>
           <wp:inline distT="0" distB="0" distL="0" distR="0" wp14:anchorId="3496D817" wp14:editId="72C3239D">
@@ -5871,28 +5735,6 @@
         </w:rPr>
         <w:t>Run the following command on the standalone replica:</w:t>
       </w:r>
-    </w:p>
-    <w:p>
-      <w:pPr>
-        <w:spacing w:line="240" w:lineRule="auto"/>
-        <w:rPr>
-          <w:rFonts w:ascii="Calibri" w:hAnsi="Calibri" w:cs="Calibri"/>
-        </w:rPr>
-      </w:pPr>
-      <w:r>
-        <w:rPr>
-          <w:rFonts w:ascii="Calibri" w:hAnsi="Calibri" w:cs="Calibri"/>
-        </w:rPr>
-        <w:t>bash</w:t>
-      </w:r>
-    </w:p>
-    <w:p>
-      <w:pPr>
-        <w:spacing w:line="240" w:lineRule="auto"/>
-        <w:rPr>
-          <w:rFonts w:ascii="Calibri" w:hAnsi="Calibri" w:cs="Calibri"/>
-        </w:rPr>
-      </w:pPr>
       <w:r>
         <w:rPr>
           <w:rFonts w:ascii="Calibri" w:hAnsi="Calibri" w:cs="Calibri"/>
@@ -5978,12 +5820,6 @@
           </mc:Fallback>
         </mc:AlternateContent>
       </w:r>
-      <w:r>
-        <w:rPr>
-          <w:rFonts w:ascii="Calibri" w:hAnsi="Calibri" w:cs="Calibri"/>
-        </w:rPr>
-        <w:t>Copy code</w:t>
-      </w:r>
     </w:p>
     <w:p>
       <w:pPr>
@@ -6080,30 +5916,6 @@
         </w:rPr>
         <w:t>Then execute:</w:t>
       </w:r>
-    </w:p>
-    <w:p>
-      <w:pPr>
-        <w:spacing w:line="240" w:lineRule="auto"/>
-        <w:rPr>
-          <w:rFonts w:ascii="Calibri" w:hAnsi="Calibri" w:cs="Calibri"/>
-        </w:rPr>
-      </w:pPr>
-      <w:proofErr w:type="spellStart"/>
-      <w:r>
-        <w:rPr>
-          <w:rFonts w:ascii="Calibri" w:hAnsi="Calibri" w:cs="Calibri"/>
-        </w:rPr>
-        <w:t>sql</w:t>
-      </w:r>
-      <w:proofErr w:type="spellEnd"/>
-    </w:p>
-    <w:p>
-      <w:pPr>
-        <w:spacing w:line="240" w:lineRule="auto"/>
-        <w:rPr>
-          <w:rFonts w:ascii="Calibri" w:hAnsi="Calibri" w:cs="Calibri"/>
-        </w:rPr>
-      </w:pPr>
       <w:r>
         <w:rPr>
           <w:rFonts w:ascii="Calibri" w:hAnsi="Calibri" w:cs="Calibri"/>
@@ -6189,12 +6001,6 @@
           </mc:Fallback>
         </mc:AlternateContent>
       </w:r>
-      <w:r>
-        <w:rPr>
-          <w:rFonts w:ascii="Calibri" w:hAnsi="Calibri" w:cs="Calibri"/>
-        </w:rPr>
-        <w:t>Copy code</w:t>
-      </w:r>
     </w:p>
     <w:p>
       <w:pPr>
@@ -6281,10 +6087,11 @@
           <w:rFonts w:ascii="Calibri" w:hAnsi="Calibri" w:cs="Calibri"/>
           <w:b/>
           <w:bCs/>
+          <w:noProof/>
         </w:rPr>
         <w:drawing>
-          <wp:inline distT="0" distB="0" distL="0" distR="0" wp14:anchorId="52AB4778" wp14:editId="162B15F8">
-            <wp:extent cx="7108636" cy="1144854"/>
+          <wp:inline distT="0" distB="0" distL="0" distR="0" wp14:anchorId="52AB4778" wp14:editId="3D2A57E0">
+            <wp:extent cx="7131189" cy="1148486"/>
             <wp:effectExtent l="0" t="0" r="0" b="0"/>
             <wp:docPr id="1457138540" name="Picture 1" descr="A black background with text&#10;&#10;Description automatically generated"/>
             <wp:cNvGraphicFramePr>
@@ -6306,7 +6113,7 @@
                   <pic:spPr>
                     <a:xfrm>
                       <a:off x="0" y="0"/>
-                      <a:ext cx="7223975" cy="1163429"/>
+                      <a:ext cx="7140966" cy="1150061"/>
                     </a:xfrm>
                     <a:prstGeom prst="rect">
                       <a:avLst/>
@@ -6380,6 +6187,7 @@
         <w:rPr>
           <w:rFonts w:ascii="Calibri" w:hAnsi="Calibri" w:cs="Calibri"/>
         </w:rPr>
+        <w:lastRenderedPageBreak/>
         <w:t xml:space="preserve">The subscription </w:t>
       </w:r>
       <w:proofErr w:type="spellStart"/>
@@ -6949,6 +6757,7 @@
           <w:rFonts w:ascii="Calibri" w:hAnsi="Calibri" w:cs="Calibri"/>
           <w:b/>
           <w:bCs/>
+          <w:noProof/>
         </w:rPr>
         <w:drawing>
           <wp:inline distT="0" distB="0" distL="0" distR="0" wp14:anchorId="314A1F64" wp14:editId="6EAF1227">
@@ -7184,7 +6993,6 @@
           <w:b/>
           <w:bCs/>
         </w:rPr>
-        <w:lastRenderedPageBreak/>
         <w:t>Purpose:</w:t>
       </w:r>
       <w:r>
@@ -7206,6 +7014,7 @@
           <w:rFonts w:ascii="Calibri" w:hAnsi="Calibri" w:cs="Calibri"/>
           <w:b/>
           <w:bCs/>
+          <w:noProof/>
         </w:rPr>
         <w:drawing>
           <wp:inline distT="0" distB="0" distL="0" distR="0" wp14:anchorId="17718126" wp14:editId="12EB50B9">
@@ -7263,6 +7072,7 @@
           <w:sz w:val="24"/>
           <w:szCs w:val="24"/>
         </w:rPr>
+        <w:lastRenderedPageBreak/>
         <w:t>6.3 Describe the Pods</w:t>
       </w:r>
     </w:p>
@@ -7447,6 +7257,7 @@
       <w:r>
         <w:rPr>
           <w:rFonts w:ascii="Calibri" w:hAnsi="Calibri" w:cs="Calibri"/>
+          <w:noProof/>
         </w:rPr>
         <w:drawing>
           <wp:inline distT="0" distB="0" distL="0" distR="0" wp14:anchorId="6D805886" wp14:editId="4AE319E0">
@@ -7678,7 +7489,6 @@
         <w:rPr>
           <w:rFonts w:ascii="Calibri" w:hAnsi="Calibri" w:cs="Calibri"/>
         </w:rPr>
-        <w:lastRenderedPageBreak/>
         <w:t>Logs showing PostgreSQL starting, connections being made, and replication events.</w:t>
       </w:r>
     </w:p>
@@ -7934,6 +7744,7 @@
           <w:b/>
           <w:bCs/>
         </w:rPr>
+        <w:lastRenderedPageBreak/>
         <w:t>6.</w:t>
       </w:r>
       <w:r>
@@ -8061,6 +7872,7 @@
       <w:r>
         <w:rPr>
           <w:rFonts w:ascii="Calibri" w:hAnsi="Calibri" w:cs="Calibri"/>
+          <w:noProof/>
         </w:rPr>
         <w:drawing>
           <wp:inline distT="0" distB="0" distL="0" distR="0" wp14:anchorId="2D3E16AE" wp14:editId="6F04670A">
@@ -8118,7 +7930,17 @@
           <w:sz w:val="28"/>
           <w:szCs w:val="28"/>
         </w:rPr>
-        <w:t>6. GitHub Repository</w:t>
+        <w:t>7</w:t>
+      </w:r>
+      <w:r>
+        <w:rPr>
+          <w:rFonts w:ascii="Calibri" w:hAnsi="Calibri" w:cs="Calibri"/>
+          <w:b/>
+          <w:bCs/>
+          <w:sz w:val="28"/>
+          <w:szCs w:val="28"/>
+        </w:rPr>
+        <w:t>. GitHub Repository</w:t>
       </w:r>
     </w:p>
     <w:p>
@@ -8169,7 +7991,17 @@
           <w:sz w:val="28"/>
           <w:szCs w:val="28"/>
         </w:rPr>
-        <w:t>7. Conclusion</w:t>
+        <w:t>8</w:t>
+      </w:r>
+      <w:r>
+        <w:rPr>
+          <w:rFonts w:ascii="Calibri" w:hAnsi="Calibri" w:cs="Calibri"/>
+          <w:b/>
+          <w:bCs/>
+          <w:sz w:val="28"/>
+          <w:szCs w:val="28"/>
+        </w:rPr>
+        <w:t>. Conclusion</w:t>
       </w:r>
     </w:p>
     <w:p>
@@ -8348,14 +8180,7 @@
             <w:rStyle w:val="Hyperlink"/>
             <w:rFonts w:ascii="Calibri" w:hAnsi="Calibri" w:cs="Calibri"/>
           </w:rPr>
-          <w:t>PostgreSQL Documentatio</w:t>
-        </w:r>
-        <w:r>
-          <w:rPr>
-            <w:rStyle w:val="Hyperlink"/>
-            <w:rFonts w:ascii="Calibri" w:hAnsi="Calibri" w:cs="Calibri"/>
-          </w:rPr>
-          <w:t>n</w:t>
+          <w:t>PostgreSQL Documentation</w:t>
         </w:r>
       </w:hyperlink>
     </w:p>
@@ -8385,21 +8210,7 @@
             <w:rStyle w:val="Hyperlink"/>
             <w:rFonts w:ascii="Calibri" w:hAnsi="Calibri" w:cs="Calibri"/>
           </w:rPr>
-          <w:t xml:space="preserve"> Helm Ch</w:t>
-        </w:r>
-        <w:r>
-          <w:rPr>
-            <w:rStyle w:val="Hyperlink"/>
-            <w:rFonts w:ascii="Calibri" w:hAnsi="Calibri" w:cs="Calibri"/>
-          </w:rPr>
-          <w:t>a</w:t>
-        </w:r>
-        <w:r>
-          <w:rPr>
-            <w:rStyle w:val="Hyperlink"/>
-            <w:rFonts w:ascii="Calibri" w:hAnsi="Calibri" w:cs="Calibri"/>
-          </w:rPr>
-          <w:t>rts</w:t>
+          <w:t xml:space="preserve"> Helm Charts</w:t>
         </w:r>
       </w:hyperlink>
     </w:p>
@@ -8420,21 +8231,7 @@
             <w:rStyle w:val="Hyperlink"/>
             <w:rFonts w:ascii="Calibri" w:hAnsi="Calibri" w:cs="Calibri"/>
           </w:rPr>
-          <w:t>Faker Python Library Docu</w:t>
-        </w:r>
-        <w:r>
-          <w:rPr>
-            <w:rStyle w:val="Hyperlink"/>
-            <w:rFonts w:ascii="Calibri" w:hAnsi="Calibri" w:cs="Calibri"/>
-          </w:rPr>
-          <w:t>m</w:t>
-        </w:r>
-        <w:r>
-          <w:rPr>
-            <w:rStyle w:val="Hyperlink"/>
-            <w:rFonts w:ascii="Calibri" w:hAnsi="Calibri" w:cs="Calibri"/>
-          </w:rPr>
-          <w:t>entation</w:t>
+          <w:t>Faker Python Library Documentation</w:t>
         </w:r>
       </w:hyperlink>
     </w:p>
@@ -19202,6 +18999,7 @@
   <w:style w:type="character" w:default="1" w:styleId="DefaultParagraphFont">
     <w:name w:val="Default Paragraph Font"/>
     <w:uiPriority w:val="1"/>
+    <w:semiHidden/>
     <w:unhideWhenUsed/>
   </w:style>
   <w:style w:type="table" w:default="1" w:styleId="TableNormal">

</xml_diff>